<commit_message>
Update Progetto Causal Analysis.docx
</commit_message>
<xml_diff>
--- a/Progetto Causal Analysis.docx
+++ b/Progetto Causal Analysis.docx
@@ -1,6 +1,6 @@
 
 <file path=word/document.xml><?xml version="1.0" encoding="utf-8"?>
-<w:document xmlns:wpc="http://schemas.microsoft.com/office/word/2010/wordprocessingCanvas" xmlns:cx="http://schemas.microsoft.com/office/drawing/2014/chartex" xmlns:cx1="http://schemas.microsoft.com/office/drawing/2015/9/8/chartex" xmlns:cx2="http://schemas.microsoft.com/office/drawing/2015/10/21/chartex" xmlns:cx3="http://schemas.microsoft.com/office/drawing/2016/5/9/chartex" xmlns:cx4="http://schemas.microsoft.com/office/drawing/2016/5/10/chartex" xmlns:cx5="http://schemas.microsoft.com/office/drawing/2016/5/11/chartex" xmlns:cx6="http://schemas.microsoft.com/office/drawing/2016/5/12/chartex" xmlns:cx7="http://schemas.microsoft.com/office/drawing/2016/5/13/chartex" xmlns:cx8="http://schemas.microsoft.com/office/drawing/2016/5/14/chartex" xmlns:mc="http://schemas.openxmlformats.org/markup-compatibility/2006" xmlns:aink="http://schemas.microsoft.com/office/drawing/2016/ink" xmlns:am3d="http://schemas.microsoft.com/office/drawing/2017/model3d" xmlns:o="urn:schemas-microsoft-com:office:office" xmlns:oel="http://schemas.microsoft.com/office/2019/extlst" xmlns:r="http://schemas.openxmlformats.org/officeDocument/2006/relationships" xmlns:m="http://schemas.openxmlformats.org/officeDocument/2006/math" xmlns:v="urn:schemas-microsoft-com:vml" xmlns:wp14="http://schemas.microsoft.com/office/word/2010/wordprocessingDrawing" xmlns:wp="http://schemas.openxmlformats.org/drawingml/2006/wordprocessingDrawing" xmlns:w10="urn:schemas-microsoft-com:office:word" xmlns:w="http://schemas.openxmlformats.org/wordprocessingml/2006/main" xmlns:w14="http://schemas.microsoft.com/office/word/2010/wordml" xmlns:w15="http://schemas.microsoft.com/office/word/2012/wordml" xmlns:w16cex="http://schemas.microsoft.com/office/word/2018/wordml/cex" xmlns:w16cid="http://schemas.microsoft.com/office/word/2016/wordml/cid" xmlns:w16="http://schemas.microsoft.com/office/word/2018/wordml" xmlns:w16sdtdh="http://schemas.microsoft.com/office/word/2020/wordml/sdtdatahash" xmlns:w16se="http://schemas.microsoft.com/office/word/2015/wordml/symex" xmlns:wpg="http://schemas.microsoft.com/office/word/2010/wordprocessingGroup" xmlns:wpi="http://schemas.microsoft.com/office/word/2010/wordprocessingInk" xmlns:wne="http://schemas.microsoft.com/office/word/2006/wordml" xmlns:wps="http://schemas.microsoft.com/office/word/2010/wordprocessingShape" mc:Ignorable="w14 w15 w16se w16cid w16 w16cex w16sdtdh wp14">
+<w:document xmlns:wpc="http://schemas.microsoft.com/office/word/2010/wordprocessingCanvas" xmlns:cx="http://schemas.microsoft.com/office/drawing/2014/chartex" xmlns:cx1="http://schemas.microsoft.com/office/drawing/2015/9/8/chartex" xmlns:cx2="http://schemas.microsoft.com/office/drawing/2015/10/21/chartex" xmlns:cx3="http://schemas.microsoft.com/office/drawing/2016/5/9/chartex" xmlns:cx4="http://schemas.microsoft.com/office/drawing/2016/5/10/chartex" xmlns:cx5="http://schemas.microsoft.com/office/drawing/2016/5/11/chartex" xmlns:cx6="http://schemas.microsoft.com/office/drawing/2016/5/12/chartex" xmlns:cx7="http://schemas.microsoft.com/office/drawing/2016/5/13/chartex" xmlns:cx8="http://schemas.microsoft.com/office/drawing/2016/5/14/chartex" xmlns:mc="http://schemas.openxmlformats.org/markup-compatibility/2006" xmlns:aink="http://schemas.microsoft.com/office/drawing/2016/ink" xmlns:am3d="http://schemas.microsoft.com/office/drawing/2017/model3d" xmlns:o="urn:schemas-microsoft-com:office:office" xmlns:r="http://schemas.openxmlformats.org/officeDocument/2006/relationships" xmlns:m="http://schemas.openxmlformats.org/officeDocument/2006/math" xmlns:v="urn:schemas-microsoft-com:vml" xmlns:wp14="http://schemas.microsoft.com/office/word/2010/wordprocessingDrawing" xmlns:wp="http://schemas.openxmlformats.org/drawingml/2006/wordprocessingDrawing" xmlns:w10="urn:schemas-microsoft-com:office:word" xmlns:w="http://schemas.openxmlformats.org/wordprocessingml/2006/main" xmlns:w14="http://schemas.microsoft.com/office/word/2010/wordml" xmlns:w15="http://schemas.microsoft.com/office/word/2012/wordml" xmlns:w16cex="http://schemas.microsoft.com/office/word/2018/wordml/cex" xmlns:w16cid="http://schemas.microsoft.com/office/word/2016/wordml/cid" xmlns:w16="http://schemas.microsoft.com/office/word/2018/wordml" xmlns:w16sdtdh="http://schemas.microsoft.com/office/word/2020/wordml/sdtdatahash" xmlns:w16se="http://schemas.microsoft.com/office/word/2015/wordml/symex" xmlns:wpg="http://schemas.microsoft.com/office/word/2010/wordprocessingGroup" xmlns:wpi="http://schemas.microsoft.com/office/word/2010/wordprocessingInk" xmlns:wne="http://schemas.microsoft.com/office/word/2006/wordml" xmlns:wps="http://schemas.microsoft.com/office/word/2010/wordprocessingShape" mc:Ignorable="w14 w15 w16se w16cid w16 w16cex w16sdtdh wp14">
   <w:body>
     <w:p>
       <w:r>
@@ -1170,7 +1170,27 @@
         </w:numPr>
       </w:pPr>
       <w:r>
-        <w:t>Uno dei motivi potrebbe essere che l'attività media gestita da questo gruppo target è piccola (quasi nessuno di loro ha un dipendente), non è particolarmente redditizia ed è difficile da espandere anche in un contesto ad alta crescita, date le competenze degli imprenditori e le loro situazioni di vita.</w:t>
+        <w:t xml:space="preserve">Uno dei motivi potrebbe essere che l'attività media gestita da questo gruppo target è piccola (quasi nessuno di loro ha un dipendente), non è particolarmente redditizia ed è difficile da espandere anche in un contesto ad alta crescita, date le competenze degli </w:t>
+      </w:r>
+      <w:proofErr w:type="gramStart"/>
+      <w:r>
+        <w:t>imprenditori</w:t>
+      </w:r>
+      <w:r>
+        <w:t xml:space="preserve">, </w:t>
+      </w:r>
+      <w:r>
+        <w:t xml:space="preserve"> le</w:t>
+      </w:r>
+      <w:proofErr w:type="gramEnd"/>
+      <w:r>
+        <w:t xml:space="preserve"> loro situazioni di vita</w:t>
+      </w:r>
+      <w:r>
+        <w:t xml:space="preserve"> e la loro situazione sociale</w:t>
+      </w:r>
+      <w:r>
+        <w:t>.</w:t>
       </w:r>
     </w:p>
     <w:p>
@@ -1316,11 +1336,9 @@
       <w:r>
         <w:t xml:space="preserve">principalmente per </w:t>
       </w:r>
-      <w:proofErr w:type="gramStart"/>
-      <w:r>
-        <w:t>3</w:t>
-      </w:r>
-      <w:proofErr w:type="gramEnd"/>
+      <w:r>
+        <w:t>tre</w:t>
+      </w:r>
       <w:r>
         <w:t xml:space="preserve"> motivi:</w:t>
       </w:r>
@@ -1452,7 +1470,13 @@
         <w:contextualSpacing/>
       </w:pPr>
       <w:r>
-        <w:t>Infine, spesso, non avendo speso bene il credito concesso, ci ritrova in una situazione peggiore rispetto a</w:t>
+        <w:t xml:space="preserve">Infine, spesso, non avendo speso bene il credito concesso, ci </w:t>
+      </w:r>
+      <w:r>
+        <w:t xml:space="preserve">si </w:t>
+      </w:r>
+      <w:r>
+        <w:t>ritrova in una situazione peggiore rispetto a</w:t>
       </w:r>
     </w:p>
     <w:p>
@@ -1460,54 +1484,55 @@
         <w:contextualSpacing/>
       </w:pPr>
       <w:r>
-        <w:t>quella iniziale, cioè ci si trova a dover rimborsare il debito maggiorato di interessi (anche se bassi).</w:t>
+        <w:t xml:space="preserve">quella iniziale, cioè </w:t>
+      </w:r>
+      <w:r>
+        <w:t xml:space="preserve">si deve </w:t>
+      </w:r>
+      <w:r>
+        <w:t>rimborsare il debito maggiorato di interessi (anche se bassi).</w:t>
       </w:r>
     </w:p>
     <w:p>
       <w:pPr>
         <w:contextualSpacing/>
       </w:pPr>
+      <w:r>
+        <w:t>In conclusione pensiamo che, finché sussistono questi problemi strutturali, il benessere che la concessione</w:t>
+      </w:r>
+    </w:p>
+    <w:p>
+      <w:pPr>
+        <w:contextualSpacing/>
+      </w:pPr>
+      <w:r>
+        <w:t>di microcrediti alle class</w:t>
+      </w:r>
+      <w:r>
+        <w:t>i</w:t>
+      </w:r>
+      <w:r>
+        <w:t xml:space="preserve"> più povere si pensi possa portare, non darà mai i risultati sperati.</w:t>
+      </w:r>
+    </w:p>
+    <w:p>
+      <w:pPr>
+        <w:contextualSpacing/>
+      </w:pPr>
+    </w:p>
+    <w:p>
+      <w:r>
+        <w:t>(</w:t>
+      </w:r>
+      <w:r>
+        <w:t xml:space="preserve">Importi dei prestiti molto bassi per avviare nuova impresa … soltanto 200 dollari (10 mila rupie indiane). </w:t>
+      </w:r>
       <w:proofErr w:type="gramStart"/>
       <w:r>
-        <w:t>In conclusione</w:t>
+        <w:t>Infatti</w:t>
       </w:r>
       <w:proofErr w:type="gramEnd"/>
       <w:r>
-        <w:t xml:space="preserve"> pensiamo che, finché sussistono questi problemi strutturali, il benessere che la concessione</w:t>
-      </w:r>
-    </w:p>
-    <w:p>
-      <w:pPr>
-        <w:contextualSpacing/>
-      </w:pPr>
-      <w:r>
-        <w:t>di microcrediti alle class</w:t>
-      </w:r>
-      <w:r>
-        <w:t>i</w:t>
-      </w:r>
-      <w:r>
-        <w:t xml:space="preserve"> più povere si pensi possa portare, non darà mai i risultati sperati.</w:t>
-      </w:r>
-    </w:p>
-    <w:p>
-      <w:pPr>
-        <w:contextualSpacing/>
-      </w:pPr>
-    </w:p>
-    <w:p>
-      <w:r>
-        <w:t>(</w:t>
-      </w:r>
-      <w:r>
-        <w:t xml:space="preserve">Importi dei prestiti molto bassi per avviare nuova impresa … soltanto 200 dollari (10 mila rupie indiane). </w:t>
-      </w:r>
-      <w:proofErr w:type="gramStart"/>
-      <w:r>
-        <w:t>Infatti</w:t>
-      </w:r>
-      <w:proofErr w:type="gramEnd"/>
-      <w:r>
         <w:t xml:space="preserve"> possono dare una mano ad ampliare una nuova.</w:t>
       </w:r>
     </w:p>
@@ -1527,9 +1552,6 @@
       <w:proofErr w:type="spellEnd"/>
       <w:r>
         <w:t xml:space="preserve"> debba essere affiancato da un’educazione finanziaria e da project manager che fanno da coach, seguendo soprattutto i nuovi imprenditori.</w:t>
-      </w:r>
-      <w:r>
-        <w:t>)</w:t>
       </w:r>
     </w:p>
     <w:sectPr>
@@ -1543,7 +1565,7 @@
 </file>
 
 <file path=word/numbering.xml><?xml version="1.0" encoding="utf-8"?>
-<w:numbering xmlns:wpc="http://schemas.microsoft.com/office/word/2010/wordprocessingCanvas" xmlns:cx="http://schemas.microsoft.com/office/drawing/2014/chartex" xmlns:cx1="http://schemas.microsoft.com/office/drawing/2015/9/8/chartex" xmlns:cx2="http://schemas.microsoft.com/office/drawing/2015/10/21/chartex" xmlns:cx3="http://schemas.microsoft.com/office/drawing/2016/5/9/chartex" xmlns:cx4="http://schemas.microsoft.com/office/drawing/2016/5/10/chartex" xmlns:cx5="http://schemas.microsoft.com/office/drawing/2016/5/11/chartex" xmlns:cx6="http://schemas.microsoft.com/office/drawing/2016/5/12/chartex" xmlns:cx7="http://schemas.microsoft.com/office/drawing/2016/5/13/chartex" xmlns:cx8="http://schemas.microsoft.com/office/drawing/2016/5/14/chartex" xmlns:mc="http://schemas.openxmlformats.org/markup-compatibility/2006" xmlns:aink="http://schemas.microsoft.com/office/drawing/2016/ink" xmlns:am3d="http://schemas.microsoft.com/office/drawing/2017/model3d" xmlns:o="urn:schemas-microsoft-com:office:office" xmlns:oel="http://schemas.microsoft.com/office/2019/extlst" xmlns:r="http://schemas.openxmlformats.org/officeDocument/2006/relationships" xmlns:m="http://schemas.openxmlformats.org/officeDocument/2006/math" xmlns:v="urn:schemas-microsoft-com:vml" xmlns:wp14="http://schemas.microsoft.com/office/word/2010/wordprocessingDrawing" xmlns:wp="http://schemas.openxmlformats.org/drawingml/2006/wordprocessingDrawing" xmlns:w10="urn:schemas-microsoft-com:office:word" xmlns:w="http://schemas.openxmlformats.org/wordprocessingml/2006/main" xmlns:w14="http://schemas.microsoft.com/office/word/2010/wordml" xmlns:w15="http://schemas.microsoft.com/office/word/2012/wordml" xmlns:w16cex="http://schemas.microsoft.com/office/word/2018/wordml/cex" xmlns:w16cid="http://schemas.microsoft.com/office/word/2016/wordml/cid" xmlns:w16="http://schemas.microsoft.com/office/word/2018/wordml" xmlns:w16sdtdh="http://schemas.microsoft.com/office/word/2020/wordml/sdtdatahash" xmlns:w16se="http://schemas.microsoft.com/office/word/2015/wordml/symex" xmlns:wpg="http://schemas.microsoft.com/office/word/2010/wordprocessingGroup" xmlns:wpi="http://schemas.microsoft.com/office/word/2010/wordprocessingInk" xmlns:wne="http://schemas.microsoft.com/office/word/2006/wordml" xmlns:wps="http://schemas.microsoft.com/office/word/2010/wordprocessingShape" mc:Ignorable="w14 w15 w16se w16cid w16 w16cex w16sdtdh wp14">
+<w:numbering xmlns:wpc="http://schemas.microsoft.com/office/word/2010/wordprocessingCanvas" xmlns:cx="http://schemas.microsoft.com/office/drawing/2014/chartex" xmlns:cx1="http://schemas.microsoft.com/office/drawing/2015/9/8/chartex" xmlns:cx2="http://schemas.microsoft.com/office/drawing/2015/10/21/chartex" xmlns:cx3="http://schemas.microsoft.com/office/drawing/2016/5/9/chartex" xmlns:cx4="http://schemas.microsoft.com/office/drawing/2016/5/10/chartex" xmlns:cx5="http://schemas.microsoft.com/office/drawing/2016/5/11/chartex" xmlns:cx6="http://schemas.microsoft.com/office/drawing/2016/5/12/chartex" xmlns:cx7="http://schemas.microsoft.com/office/drawing/2016/5/13/chartex" xmlns:cx8="http://schemas.microsoft.com/office/drawing/2016/5/14/chartex" xmlns:mc="http://schemas.openxmlformats.org/markup-compatibility/2006" xmlns:aink="http://schemas.microsoft.com/office/drawing/2016/ink" xmlns:am3d="http://schemas.microsoft.com/office/drawing/2017/model3d" xmlns:o="urn:schemas-microsoft-com:office:office" xmlns:r="http://schemas.openxmlformats.org/officeDocument/2006/relationships" xmlns:m="http://schemas.openxmlformats.org/officeDocument/2006/math" xmlns:v="urn:schemas-microsoft-com:vml" xmlns:wp14="http://schemas.microsoft.com/office/word/2010/wordprocessingDrawing" xmlns:wp="http://schemas.openxmlformats.org/drawingml/2006/wordprocessingDrawing" xmlns:w10="urn:schemas-microsoft-com:office:word" xmlns:w="http://schemas.openxmlformats.org/wordprocessingml/2006/main" xmlns:w14="http://schemas.microsoft.com/office/word/2010/wordml" xmlns:w15="http://schemas.microsoft.com/office/word/2012/wordml" xmlns:w16cex="http://schemas.microsoft.com/office/word/2018/wordml/cex" xmlns:w16cid="http://schemas.microsoft.com/office/word/2016/wordml/cid" xmlns:w16="http://schemas.microsoft.com/office/word/2018/wordml" xmlns:w16sdtdh="http://schemas.microsoft.com/office/word/2020/wordml/sdtdatahash" xmlns:w16se="http://schemas.microsoft.com/office/word/2015/wordml/symex" xmlns:wpg="http://schemas.microsoft.com/office/word/2010/wordprocessingGroup" xmlns:wpi="http://schemas.microsoft.com/office/word/2010/wordprocessingInk" xmlns:wne="http://schemas.microsoft.com/office/word/2006/wordml" xmlns:wps="http://schemas.microsoft.com/office/word/2010/wordprocessingShape" mc:Ignorable="w14 w15 w16se w16cid w16 w16cex w16sdtdh wp14">
   <w:abstractNum w:abstractNumId="0" w15:restartNumberingAfterBreak="0">
     <w:nsid w:val="076263A5"/>
     <w:multiLevelType w:val="hybridMultilevel"/>
@@ -2453,6 +2475,7 @@
   <w:style w:type="character" w:default="1" w:styleId="Carpredefinitoparagrafo">
     <w:name w:val="Default Paragraph Font"/>
     <w:uiPriority w:val="1"/>
+    <w:semiHidden/>
     <w:unhideWhenUsed/>
   </w:style>
   <w:style w:type="table" w:default="1" w:styleId="Tabellanormale">

</xml_diff>